<commit_message>
Update Solution Details now that the code has been moved to GitHub.
</commit_message>
<xml_diff>
--- a/Requirements/SolutionDetails.docx
+++ b/Requirements/SolutionDetails.docx
@@ -55,31 +55,16 @@
         <w:t>It references NuGet package Json.Net Version 11.02 by NewtonSoft.  This package is used for working with JSON.</w:t>
       </w:r>
       <w:r>
-        <w:t xml:space="preserve">  You'll need to install this.  It is used in two projects:</w:t>
+        <w:t xml:space="preserve">  You'll need to install this</w:t>
       </w:r>
-    </w:p>
-    <w:p>
-      <w:pPr>
-        <w:pStyle w:val="ListParagraph"/>
-        <w:numPr>
-          <w:ilvl w:val="1"/>
-          <w:numId w:val="16"/>
-        </w:numPr>
-      </w:pPr>
       <w:r>
-        <w:t>ApiLayer</w:t>
+        <w:t xml:space="preserve"> as it is</w:t>
       </w:r>
-    </w:p>
-    <w:p>
-      <w:pPr>
-        <w:pStyle w:val="ListParagraph"/>
-        <w:numPr>
-          <w:ilvl w:val="1"/>
-          <w:numId w:val="16"/>
-        </w:numPr>
-      </w:pPr>
       <w:r>
-        <w:t>DataAccessLayer</w:t>
+        <w:t xml:space="preserve"> is used in </w:t>
+      </w:r>
+      <w:r>
+        <w:t>multiple projects.</w:t>
       </w:r>
     </w:p>
     <w:p>
@@ -90,37 +75,13 @@
           <w:numId w:val="16"/>
         </w:numPr>
       </w:pPr>
+      <w:r>
+        <w:t>Using a DOS prompt invoke the application with arguments as documented below.  You can do this from either the bin/Debug or bin/Release folder.  I've included a JSON folder with the content needed to perform a run.  Change the JSON co</w:t>
+      </w:r>
       <w:bookmarkStart w:id="0" w:name="_GoBack"/>
       <w:bookmarkEnd w:id="0"/>
       <w:r>
-        <w:t>The complete solution is included as a zip file.</w:t>
-      </w:r>
-    </w:p>
-    <w:p>
-      <w:pPr>
-        <w:pStyle w:val="ListParagraph"/>
-        <w:numPr>
-          <w:ilvl w:val="0"/>
-          <w:numId w:val="16"/>
-        </w:numPr>
-      </w:pPr>
-      <w:r>
-        <w:t>To build, unzip the solution</w:t>
-      </w:r>
-      <w:r>
-        <w:t xml:space="preserve"> and perform a build.</w:t>
-      </w:r>
-    </w:p>
-    <w:p>
-      <w:pPr>
-        <w:pStyle w:val="ListParagraph"/>
-        <w:numPr>
-          <w:ilvl w:val="0"/>
-          <w:numId w:val="16"/>
-        </w:numPr>
-      </w:pPr>
-      <w:r>
-        <w:t>Using a DOS prompt invoke the application with arguments as documented below.  You can do this from either the bin/Debug or bin/Release folder.  I've included a JSON folder with the content needed to perform a run.  Change the JSON content as needed to test out different combinations of Condition/Topography/Date/Room.</w:t>
+        <w:t>ntent as needed to test out different combinations of Condition/Topography/Date/Room.</w:t>
       </w:r>
       <w:r>
         <w:tab/>

</xml_diff>